<commit_message>
add support for softmax layer (type=0)
</commit_message>
<xml_diff>
--- a/mdCNN documentation.docx
+++ b/mdCNN documentation.docx
@@ -77,7 +77,7 @@
           <w:r>
             <w:fldChar w:fldCharType="separate"/>
           </w:r>
-          <w:hyperlink w:anchor="_Toc466838265" w:history="1">
+          <w:hyperlink w:anchor="_Toc512194965" w:history="1">
             <w:r>
               <w:rPr>
                 <w:rStyle w:val="Hyperlink"/>
@@ -118,7 +118,7 @@
                 <w:noProof/>
                 <w:webHidden/>
               </w:rPr>
-              <w:instrText xml:space="preserve"> PAGEREF _Toc466838265 \h </w:instrText>
+              <w:instrText xml:space="preserve"> PAGEREF _Toc512194965 \h </w:instrText>
             </w:r>
             <w:r>
               <w:rPr>
@@ -161,7 +161,7 @@
               <w:noProof/>
             </w:rPr>
           </w:pPr>
-          <w:hyperlink w:anchor="_Toc466838266" w:history="1">
+          <w:hyperlink w:anchor="_Toc512194966" w:history="1">
             <w:r>
               <w:rPr>
                 <w:rStyle w:val="Hyperlink"/>
@@ -202,7 +202,7 @@
                 <w:noProof/>
                 <w:webHidden/>
               </w:rPr>
-              <w:instrText xml:space="preserve"> PAGEREF _Toc466838266 \h </w:instrText>
+              <w:instrText xml:space="preserve"> PAGEREF _Toc512194966 \h </w:instrText>
             </w:r>
             <w:r>
               <w:rPr>
@@ -245,7 +245,7 @@
               <w:noProof/>
             </w:rPr>
           </w:pPr>
-          <w:hyperlink w:anchor="_Toc466838267" w:history="1">
+          <w:hyperlink w:anchor="_Toc512194967" w:history="1">
             <w:r>
               <w:rPr>
                 <w:rStyle w:val="Hyperlink"/>
@@ -286,7 +286,7 @@
                 <w:noProof/>
                 <w:webHidden/>
               </w:rPr>
-              <w:instrText xml:space="preserve"> PAGEREF _Toc466838267 \h </w:instrText>
+              <w:instrText xml:space="preserve"> PAGEREF _Toc512194967 \h </w:instrText>
             </w:r>
             <w:r>
               <w:rPr>
@@ -329,7 +329,7 @@
               <w:noProof/>
             </w:rPr>
           </w:pPr>
-          <w:hyperlink w:anchor="_Toc466838268" w:history="1">
+          <w:hyperlink w:anchor="_Toc512194968" w:history="1">
             <w:r>
               <w:rPr>
                 <w:rStyle w:val="Hyperlink"/>
@@ -370,7 +370,7 @@
                 <w:noProof/>
                 <w:webHidden/>
               </w:rPr>
-              <w:instrText xml:space="preserve"> PAGEREF _Toc466838268 \h </w:instrText>
+              <w:instrText xml:space="preserve"> PAGEREF _Toc512194968 \h </w:instrText>
             </w:r>
             <w:r>
               <w:rPr>
@@ -413,7 +413,7 @@
               <w:noProof/>
             </w:rPr>
           </w:pPr>
-          <w:hyperlink w:anchor="_Toc466838269" w:history="1">
+          <w:hyperlink w:anchor="_Toc512194969" w:history="1">
             <w:r>
               <w:rPr>
                 <w:rStyle w:val="Hyperlink"/>
@@ -454,7 +454,7 @@
                 <w:noProof/>
                 <w:webHidden/>
               </w:rPr>
-              <w:instrText xml:space="preserve"> PAGEREF _Toc466838269 \h </w:instrText>
+              <w:instrText xml:space="preserve"> PAGEREF _Toc512194969 \h </w:instrText>
             </w:r>
             <w:r>
               <w:rPr>
@@ -497,7 +497,7 @@
               <w:noProof/>
             </w:rPr>
           </w:pPr>
-          <w:hyperlink w:anchor="_Toc466838270" w:history="1">
+          <w:hyperlink w:anchor="_Toc512194970" w:history="1">
             <w:r>
               <w:rPr>
                 <w:rStyle w:val="Hyperlink"/>
@@ -538,7 +538,7 @@
                 <w:noProof/>
                 <w:webHidden/>
               </w:rPr>
-              <w:instrText xml:space="preserve"> PAGEREF _Toc466838270 \h </w:instrText>
+              <w:instrText xml:space="preserve"> PAGEREF _Toc512194970 \h </w:instrText>
             </w:r>
             <w:r>
               <w:rPr>
@@ -581,7 +581,7 @@
               <w:noProof/>
             </w:rPr>
           </w:pPr>
-          <w:hyperlink w:anchor="_Toc466838271" w:history="1">
+          <w:hyperlink w:anchor="_Toc512194971" w:history="1">
             <w:r>
               <w:rPr>
                 <w:rStyle w:val="Hyperlink"/>
@@ -622,7 +622,7 @@
                 <w:noProof/>
                 <w:webHidden/>
               </w:rPr>
-              <w:instrText xml:space="preserve"> PAGEREF _Toc466838271 \h </w:instrText>
+              <w:instrText xml:space="preserve"> PAGEREF _Toc512194971 \h </w:instrText>
             </w:r>
             <w:r>
               <w:rPr>
@@ -665,7 +665,7 @@
               <w:noProof/>
             </w:rPr>
           </w:pPr>
-          <w:hyperlink w:anchor="_Toc466838272" w:history="1">
+          <w:hyperlink w:anchor="_Toc512194972" w:history="1">
             <w:r>
               <w:rPr>
                 <w:rStyle w:val="Hyperlink"/>
@@ -706,7 +706,7 @@
                 <w:noProof/>
                 <w:webHidden/>
               </w:rPr>
-              <w:instrText xml:space="preserve"> PAGEREF _Toc466838272 \h </w:instrText>
+              <w:instrText xml:space="preserve"> PAGEREF _Toc512194972 \h </w:instrText>
             </w:r>
             <w:r>
               <w:rPr>
@@ -763,6 +763,8 @@
         </w:rPr>
         <w:br w:type="page"/>
       </w:r>
+      <w:bookmarkStart w:id="0" w:name="_GoBack"/>
+      <w:bookmarkEnd w:id="0"/>
     </w:p>
     <w:p>
       <w:pPr>
@@ -776,11 +778,11 @@
       <w:pPr>
         <w:pStyle w:val="Heading1"/>
       </w:pPr>
-      <w:bookmarkStart w:id="0" w:name="_Toc466838265"/>
+      <w:bookmarkStart w:id="1" w:name="_Toc512194965"/>
       <w:r>
         <w:t>General</w:t>
       </w:r>
-      <w:bookmarkEnd w:id="0"/>
+      <w:bookmarkEnd w:id="1"/>
     </w:p>
     <w:p>
       <w:proofErr w:type="gramStart"/>
@@ -802,7 +804,7 @@
       <w:pPr>
         <w:pStyle w:val="Heading1"/>
       </w:pPr>
-      <w:bookmarkStart w:id="1" w:name="_Toc466838266"/>
+      <w:bookmarkStart w:id="2" w:name="_Toc512194966"/>
       <w:proofErr w:type="gramStart"/>
       <w:r>
         <w:t>data</w:t>
@@ -814,7 +816,7 @@
       <w:r>
         <w:t xml:space="preserve"> format</w:t>
       </w:r>
-      <w:bookmarkEnd w:id="1"/>
+      <w:bookmarkEnd w:id="2"/>
     </w:p>
     <w:p>
       <w:r>
@@ -923,11 +925,11 @@
       <w:pPr>
         <w:pStyle w:val="Heading1"/>
       </w:pPr>
-      <w:bookmarkStart w:id="2" w:name="_Toc466838267"/>
+      <w:bookmarkStart w:id="3" w:name="_Toc512194967"/>
       <w:r>
         <w:t>Network configuration</w:t>
       </w:r>
-      <w:bookmarkEnd w:id="2"/>
+      <w:bookmarkEnd w:id="3"/>
       <w:r>
         <w:t xml:space="preserve"> </w:t>
       </w:r>
@@ -950,8 +952,6 @@
       <w:r>
         <w:t xml:space="preserve">the network </w:t>
       </w:r>
-      <w:bookmarkStart w:id="3" w:name="_GoBack"/>
-      <w:bookmarkEnd w:id="3"/>
       <w:r>
         <w:t>structure,</w:t>
       </w:r>
@@ -1990,7 +1990,7 @@
           <w:numId w:val="6"/>
         </w:numPr>
       </w:pPr>
-      <w:bookmarkStart w:id="4" w:name="_Toc466838268"/>
+      <w:bookmarkStart w:id="4" w:name="_Toc512194968"/>
       <w:r>
         <w:t>Layer specification</w:t>
       </w:r>
@@ -2595,6 +2595,163 @@
         <w:spacing w:after="0" w:line="240" w:lineRule="auto"/>
         <w:rPr>
           <w:rFonts w:ascii="Courier New" w:hAnsi="Courier New" w:cs="Courier New"/>
+          <w:color w:val="000000"/>
+          <w:sz w:val="18"/>
+          <w:szCs w:val="18"/>
+        </w:rPr>
+      </w:pPr>
+    </w:p>
+    <w:p>
+      <w:pPr>
+        <w:autoSpaceDE w:val="0"/>
+        <w:autoSpaceDN w:val="0"/>
+        <w:adjustRightInd w:val="0"/>
+        <w:spacing w:after="0" w:line="240" w:lineRule="auto"/>
+        <w:rPr>
+          <w:rFonts w:ascii="Courier New" w:hAnsi="Courier New" w:cs="Courier New"/>
+        </w:rPr>
+      </w:pPr>
+      <w:proofErr w:type="spellStart"/>
+      <w:proofErr w:type="gramStart"/>
+      <w:r>
+        <w:rPr>
+          <w:rFonts w:ascii="Courier New" w:hAnsi="Courier New" w:cs="Courier New"/>
+          <w:color w:val="000000"/>
+          <w:sz w:val="18"/>
+          <w:szCs w:val="18"/>
+        </w:rPr>
+        <w:t>net.layers</w:t>
+      </w:r>
+      <w:proofErr w:type="spellEnd"/>
+      <w:r>
+        <w:rPr>
+          <w:rFonts w:ascii="Courier New" w:hAnsi="Courier New" w:cs="Courier New"/>
+          <w:color w:val="000000"/>
+          <w:sz w:val="18"/>
+          <w:szCs w:val="18"/>
+        </w:rPr>
+        <w:t>{</w:t>
+      </w:r>
+      <w:proofErr w:type="gramEnd"/>
+      <w:r>
+        <w:rPr>
+          <w:rFonts w:ascii="Courier New" w:hAnsi="Courier New" w:cs="Courier New"/>
+          <w:color w:val="000000"/>
+          <w:sz w:val="18"/>
+          <w:szCs w:val="18"/>
+        </w:rPr>
+        <w:t xml:space="preserve">end+1}.properties = </w:t>
+      </w:r>
+      <w:proofErr w:type="spellStart"/>
+      <w:r>
+        <w:rPr>
+          <w:rFonts w:ascii="Courier New" w:hAnsi="Courier New" w:cs="Courier New"/>
+          <w:color w:val="000000"/>
+          <w:sz w:val="18"/>
+          <w:szCs w:val="18"/>
+        </w:rPr>
+        <w:t>struct</w:t>
+      </w:r>
+      <w:proofErr w:type="spellEnd"/>
+      <w:r>
+        <w:rPr>
+          <w:rFonts w:ascii="Courier New" w:hAnsi="Courier New" w:cs="Courier New"/>
+          <w:color w:val="000000"/>
+          <w:sz w:val="18"/>
+          <w:szCs w:val="18"/>
+        </w:rPr>
+        <w:t>(</w:t>
+      </w:r>
+      <w:r>
+        <w:rPr>
+          <w:rFonts w:ascii="Courier New" w:hAnsi="Courier New" w:cs="Courier New"/>
+          <w:color w:val="A020F0"/>
+          <w:sz w:val="18"/>
+          <w:szCs w:val="18"/>
+        </w:rPr>
+        <w:t>'type'</w:t>
+      </w:r>
+      <w:r>
+        <w:rPr>
+          <w:rFonts w:ascii="Courier New" w:hAnsi="Courier New" w:cs="Courier New"/>
+          <w:color w:val="000000"/>
+          <w:sz w:val="18"/>
+          <w:szCs w:val="18"/>
+        </w:rPr>
+        <w:t>,</w:t>
+      </w:r>
+      <w:r>
+        <w:rPr>
+          <w:rFonts w:ascii="Courier New" w:hAnsi="Courier New" w:cs="Courier New"/>
+          <w:color w:val="000000"/>
+          <w:sz w:val="18"/>
+          <w:szCs w:val="18"/>
+        </w:rPr>
+        <w:t>0</w:t>
+      </w:r>
+      <w:r>
+        <w:rPr>
+          <w:rFonts w:ascii="Courier New" w:hAnsi="Courier New" w:cs="Courier New"/>
+          <w:color w:val="000000"/>
+          <w:sz w:val="18"/>
+          <w:szCs w:val="18"/>
+        </w:rPr>
+        <w:t>,</w:t>
+      </w:r>
+      <w:r>
+        <w:rPr>
+          <w:rFonts w:ascii="Courier New" w:hAnsi="Courier New" w:cs="Courier New"/>
+          <w:color w:val="A020F0"/>
+          <w:sz w:val="18"/>
+          <w:szCs w:val="18"/>
+        </w:rPr>
+        <w:t>'numFm'</w:t>
+      </w:r>
+      <w:r>
+        <w:rPr>
+          <w:rFonts w:ascii="Courier New" w:hAnsi="Courier New" w:cs="Courier New"/>
+          <w:color w:val="000000"/>
+          <w:sz w:val="18"/>
+          <w:szCs w:val="18"/>
+        </w:rPr>
+        <w:t>,10);</w:t>
+      </w:r>
+      <w:r>
+        <w:rPr>
+          <w:rFonts w:ascii="Courier New" w:hAnsi="Courier New" w:cs="Courier New"/>
+          <w:color w:val="000000"/>
+          <w:sz w:val="18"/>
+          <w:szCs w:val="18"/>
+        </w:rPr>
+        <w:t xml:space="preserve"> </w:t>
+      </w:r>
+      <w:r>
+        <w:rPr>
+          <w:rFonts w:ascii="Courier New" w:hAnsi="Courier New" w:cs="Courier New"/>
+          <w:color w:val="228B22"/>
+          <w:sz w:val="18"/>
+          <w:szCs w:val="18"/>
+        </w:rPr>
+        <w:t xml:space="preserve">% </w:t>
+      </w:r>
+      <w:r>
+        <w:rPr>
+          <w:rFonts w:ascii="Courier New" w:hAnsi="Courier New" w:cs="Courier New"/>
+          <w:color w:val="228B22"/>
+          <w:sz w:val="18"/>
+          <w:szCs w:val="18"/>
+        </w:rPr>
+        <w:t>softmax</w:t>
+      </w:r>
+    </w:p>
+    <w:p>
+      <w:pPr>
+        <w:autoSpaceDE w:val="0"/>
+        <w:autoSpaceDN w:val="0"/>
+        <w:adjustRightInd w:val="0"/>
+        <w:spacing w:after="0" w:line="240" w:lineRule="auto"/>
+        <w:rPr>
+          <w:rFonts w:ascii="Courier New" w:hAnsi="Courier New" w:cs="Courier New"/>
           <w:sz w:val="20"/>
           <w:szCs w:val="20"/>
         </w:rPr>
@@ -2612,7 +2769,6 @@
     <w:p/>
     <w:p>
       <w:r>
-        <w:lastRenderedPageBreak/>
         <w:t>Every</w:t>
       </w:r>
       <w:r>
@@ -2645,6 +2801,9 @@
       <w:r>
         <w:t>1 for fully connected layer, 2 for convolutional layer</w:t>
       </w:r>
+      <w:r>
+        <w:t>, 0 for softmax layer</w:t>
+      </w:r>
     </w:p>
     <w:p>
       <w:pPr>
@@ -2683,13 +2842,31 @@
         <w:t xml:space="preserve">’ – </w:t>
       </w:r>
       <w:r>
-        <w:t>number of feature map the layer has. In case it’s a fully connected layer the numFM field indicated the size of the FC layer</w:t>
-      </w:r>
-    </w:p>
-    <w:p>
-      <w:pPr>
-        <w:pStyle w:val="ListParagraph"/>
-      </w:pPr>
+        <w:t xml:space="preserve">number of feature map the layer has. In case it’s a fully connected layer </w:t>
+      </w:r>
+      <w:r>
+        <w:t xml:space="preserve">or softmax </w:t>
+      </w:r>
+      <w:r>
+        <w:t xml:space="preserve">the </w:t>
+      </w:r>
+      <w:proofErr w:type="spellStart"/>
+      <w:r>
+        <w:t>numFM</w:t>
+      </w:r>
+      <w:proofErr w:type="spellEnd"/>
+      <w:r>
+        <w:t xml:space="preserve"> field indicated the </w:t>
+      </w:r>
+      <w:r>
+        <w:t>number</w:t>
+      </w:r>
+      <w:r>
+        <w:t xml:space="preserve"> of the </w:t>
+      </w:r>
+      <w:r>
+        <w:t>outputs</w:t>
+      </w:r>
     </w:p>
     <w:p>
       <w:pPr>
@@ -2982,7 +3159,7 @@
           <w:numId w:val="6"/>
         </w:numPr>
       </w:pPr>
-      <w:bookmarkStart w:id="5" w:name="_Toc466838269"/>
+      <w:bookmarkStart w:id="5" w:name="_Toc512194969"/>
       <w:r>
         <w:lastRenderedPageBreak/>
         <w:t xml:space="preserve">Hyper </w:t>
@@ -4945,7 +5122,7 @@
           <w:numId w:val="6"/>
         </w:numPr>
       </w:pPr>
-      <w:bookmarkStart w:id="6" w:name="_Toc466838270"/>
+      <w:bookmarkStart w:id="6" w:name="_Toc512194970"/>
       <w:r>
         <w:t xml:space="preserve">Run </w:t>
       </w:r>
@@ -5175,7 +5352,7 @@
       <w:pPr>
         <w:pStyle w:val="Heading1"/>
       </w:pPr>
-      <w:bookmarkStart w:id="7" w:name="_Toc466838271"/>
+      <w:bookmarkStart w:id="7" w:name="_Toc512194971"/>
       <w:r>
         <w:t>Training a network</w:t>
       </w:r>
@@ -5776,7 +5953,7 @@
       <w:pPr>
         <w:pStyle w:val="Heading1"/>
       </w:pPr>
-      <w:bookmarkStart w:id="8" w:name="_Toc466838272"/>
+      <w:bookmarkStart w:id="8" w:name="_Toc512194972"/>
       <w:r>
         <w:t>Demo</w:t>
       </w:r>
@@ -6034,7 +6211,7 @@
           <w:rPr>
             <w:noProof/>
           </w:rPr>
-          <w:t>2</w:t>
+          <w:t>1</w:t>
         </w:r>
         <w:r>
           <w:rPr>
@@ -7916,7 +8093,7 @@
 </file>
 
 <file path=customXml/itemProps1.xml><?xml version="1.0" encoding="utf-8"?>
-<ds:datastoreItem xmlns:ds="http://schemas.openxmlformats.org/officeDocument/2006/customXml" ds:itemID="{DAC19789-73EF-40AC-959A-2F1EB7207995}">
+<ds:datastoreItem xmlns:ds="http://schemas.openxmlformats.org/officeDocument/2006/customXml" ds:itemID="{B4BF6D86-8D23-4EA2-A77F-AA1B135BC7F0}">
   <ds:schemaRefs>
     <ds:schemaRef ds:uri="http://schemas.openxmlformats.org/officeDocument/2006/bibliography"/>
   </ds:schemaRefs>

</xml_diff>